<commit_message>
changed the address to canada
</commit_message>
<xml_diff>
--- a/Bilal_Qandeel.docx
+++ b/Bilal_Qandeel.docx
@@ -8,8 +8,8 @@
         <w:tblLook w:val="04A0" w:firstRow="1" w:lastRow="0" w:firstColumn="1" w:lastColumn="0" w:noHBand="0" w:noVBand="1"/>
       </w:tblPr>
       <w:tblGrid>
-        <w:gridCol w:w="1785"/>
-        <w:gridCol w:w="8295"/>
+        <w:gridCol w:w="1699"/>
+        <w:gridCol w:w="8381"/>
       </w:tblGrid>
       <w:tr>
         <w:tc>
@@ -143,7 +143,15 @@
                 <w:bCs/>
                 <w:lang w:val="fr-CA"/>
               </w:rPr>
-              <w:t>Canton, MS 39046</w:t>
+              <w:t>Canada</w:t>
+            </w:r>
+            <w:r>
+              <w:rPr>
+                <w:b/>
+                <w:bCs/>
+                <w:lang w:val="fr-CA"/>
+              </w:rPr>
+              <w:t>, ON M9C 1Y8</w:t>
             </w:r>
           </w:p>
           <w:p>
@@ -1118,34 +1126,14 @@
               </w:rPr>
             </w:pPr>
             <w:hyperlink r:id="rId11" w:history="1">
-              <w:proofErr w:type="gramStart"/>
               <w:r>
                 <w:rPr>
                   <w:rStyle w:val="Hyperlink"/>
                   <w:u w:val="none"/>
                   <w:lang w:val="en-CA"/>
                 </w:rPr>
-                <w:t>~::</w:t>
+                <w:t>~:: My LinkedIn profile has the complete list of experiences ::~</w:t>
               </w:r>
-              <w:proofErr w:type="gramEnd"/>
-              <w:r>
-                <w:rPr>
-                  <w:rStyle w:val="Hyperlink"/>
-                  <w:u w:val="none"/>
-                  <w:lang w:val="en-CA"/>
-                </w:rPr>
-                <w:t xml:space="preserve"> My LinkedIn profile has the complete list of </w:t>
-              </w:r>
-              <w:proofErr w:type="gramStart"/>
-              <w:r>
-                <w:rPr>
-                  <w:rStyle w:val="Hyperlink"/>
-                  <w:u w:val="none"/>
-                  <w:lang w:val="en-CA"/>
-                </w:rPr>
-                <w:t>experiences ::~</w:t>
-              </w:r>
-              <w:proofErr w:type="gramEnd"/>
             </w:hyperlink>
           </w:p>
         </w:tc>
@@ -3379,7 +3367,6 @@
   <w:style w:type="character" w:default="1" w:styleId="DefaultParagraphFont">
     <w:name w:val="Default Paragraph Font"/>
     <w:uiPriority w:val="1"/>
-    <w:semiHidden/>
     <w:unhideWhenUsed/>
   </w:style>
   <w:style w:type="table" w:default="1" w:styleId="TableNormal">

</xml_diff>